<commit_message>
rgb2lab gamma blue and green
</commit_message>
<xml_diff>
--- a/0902膜色缺陷结果.docx
+++ b/0902膜色缺陷结果.docx
@@ -2167,18 +2167,418 @@
           <w:lang w:val="en-US" w:eastAsia="zh-CN"/>
         </w:rPr>
       </w:pPr>
+    </w:p>
+    <w:p>
+      <w:pPr>
+        <w:jc w:val="left"/>
+        <w:rPr>
+          <w:rFonts w:hint="eastAsia"/>
+          <w:highlight w:val="yellow"/>
+          <w:lang w:val="en-US" w:eastAsia="zh-CN"/>
+        </w:rPr>
+      </w:pPr>
+      <w:r>
+        <w:rPr>
+          <w:rFonts w:hint="eastAsia"/>
+          <w:highlight w:val="yellow"/>
+          <w:lang w:val="en-US" w:eastAsia="zh-CN"/>
+        </w:rPr>
+        <w:t>绿膜数据 gamma 矫正实验:</w:t>
+      </w:r>
+    </w:p>
+    <w:p>
+      <w:pPr>
+        <w:jc w:val="left"/>
+        <w:rPr>
+          <w:rFonts w:hint="default"/>
+          <w:highlight w:val="yellow"/>
+          <w:lang w:val="en-US" w:eastAsia="zh-CN"/>
+        </w:rPr>
+      </w:pPr>
+    </w:p>
+    <w:p>
+      <w:pPr>
+        <w:jc w:val="center"/>
+        <w:rPr>
+          <w:rFonts w:hint="default"/>
+          <w:highlight w:val="none"/>
+          <w:lang w:val="en-US" w:eastAsia="zh-CN"/>
+        </w:rPr>
+      </w:pPr>
+      <w:r>
+        <w:rPr>
+          <w:rFonts w:hint="default"/>
+          <w:highlight w:val="none"/>
+          <w:lang w:val="en-US" w:eastAsia="zh-CN"/>
+        </w:rPr>
+        <w:drawing>
+          <wp:inline distT="0" distB="0" distL="114300" distR="114300">
+            <wp:extent cx="1546225" cy="1228090"/>
+            <wp:effectExtent l="0" t="0" r="15875" b="10160"/>
+            <wp:docPr id="27" name="图片 27" descr="企业微信截图_16306697681771"/>
+            <wp:cNvGraphicFramePr>
+              <a:graphicFrameLocks xmlns:a="http://schemas.openxmlformats.org/drawingml/2006/main" noChangeAspect="1"/>
+            </wp:cNvGraphicFramePr>
+            <a:graphic xmlns:a="http://schemas.openxmlformats.org/drawingml/2006/main">
+              <a:graphicData uri="http://schemas.openxmlformats.org/drawingml/2006/picture">
+                <pic:pic xmlns:pic="http://schemas.openxmlformats.org/drawingml/2006/picture">
+                  <pic:nvPicPr>
+                    <pic:cNvPr id="27" name="图片 27" descr="企业微信截图_16306697681771"/>
+                    <pic:cNvPicPr>
+                      <a:picLocks noChangeAspect="1"/>
+                    </pic:cNvPicPr>
+                  </pic:nvPicPr>
+                  <pic:blipFill>
+                    <a:blip r:embed="rId26"/>
+                    <a:stretch>
+                      <a:fillRect/>
+                    </a:stretch>
+                  </pic:blipFill>
+                  <pic:spPr>
+                    <a:xfrm>
+                      <a:off x="0" y="0"/>
+                      <a:ext cx="1546225" cy="1228090"/>
+                    </a:xfrm>
+                    <a:prstGeom prst="rect">
+                      <a:avLst/>
+                    </a:prstGeom>
+                  </pic:spPr>
+                </pic:pic>
+              </a:graphicData>
+            </a:graphic>
+          </wp:inline>
+        </w:drawing>
+      </w:r>
+    </w:p>
+    <w:p>
+      <w:pPr>
+        <w:jc w:val="left"/>
+        <w:rPr>
+          <w:rFonts w:hint="default"/>
+          <w:highlight w:val="none"/>
+          <w:lang w:val="en-US" w:eastAsia="zh-CN"/>
+        </w:rPr>
+      </w:pPr>
+      <w:r>
+        <w:rPr>
+          <w:rFonts w:hint="eastAsia"/>
+          <w:highlight w:val="none"/>
+          <w:lang w:val="en-US" w:eastAsia="zh-CN"/>
+        </w:rPr>
+        <w:t>Lab三个值上的拟合情况:</w:t>
+      </w:r>
+    </w:p>
+    <w:p>
+      <w:pPr>
+        <w:jc w:val="left"/>
+        <w:rPr>
+          <w:rFonts w:hint="default"/>
+          <w:highlight w:val="none"/>
+          <w:lang w:val="en-US" w:eastAsia="zh-CN"/>
+        </w:rPr>
+      </w:pPr>
+    </w:p>
+    <w:p>
+      <w:pPr>
+        <w:jc w:val="center"/>
+        <w:rPr>
+          <w:rFonts w:hint="default"/>
+          <w:highlight w:val="none"/>
+          <w:lang w:val="en-US" w:eastAsia="zh-CN"/>
+        </w:rPr>
+      </w:pPr>
+      <w:r>
+        <w:rPr>
+          <w:rFonts w:hint="default"/>
+          <w:highlight w:val="none"/>
+          <w:lang w:val="en-US" w:eastAsia="zh-CN"/>
+        </w:rPr>
+        <w:drawing>
+          <wp:inline distT="0" distB="0" distL="114300" distR="114300">
+            <wp:extent cx="1586230" cy="873760"/>
+            <wp:effectExtent l="0" t="0" r="13970" b="2540"/>
+            <wp:docPr id="28" name="图片 28" descr="企业微信截图_16306694269369"/>
+            <wp:cNvGraphicFramePr>
+              <a:graphicFrameLocks xmlns:a="http://schemas.openxmlformats.org/drawingml/2006/main" noChangeAspect="1"/>
+            </wp:cNvGraphicFramePr>
+            <a:graphic xmlns:a="http://schemas.openxmlformats.org/drawingml/2006/main">
+              <a:graphicData uri="http://schemas.openxmlformats.org/drawingml/2006/picture">
+                <pic:pic xmlns:pic="http://schemas.openxmlformats.org/drawingml/2006/picture">
+                  <pic:nvPicPr>
+                    <pic:cNvPr id="28" name="图片 28" descr="企业微信截图_16306694269369"/>
+                    <pic:cNvPicPr>
+                      <a:picLocks noChangeAspect="1"/>
+                    </pic:cNvPicPr>
+                  </pic:nvPicPr>
+                  <pic:blipFill>
+                    <a:blip r:embed="rId27"/>
+                    <a:stretch>
+                      <a:fillRect/>
+                    </a:stretch>
+                  </pic:blipFill>
+                  <pic:spPr>
+                    <a:xfrm>
+                      <a:off x="0" y="0"/>
+                      <a:ext cx="1586230" cy="873760"/>
+                    </a:xfrm>
+                    <a:prstGeom prst="rect">
+                      <a:avLst/>
+                    </a:prstGeom>
+                  </pic:spPr>
+                </pic:pic>
+              </a:graphicData>
+            </a:graphic>
+          </wp:inline>
+        </w:drawing>
+      </w:r>
+      <w:r>
+        <w:rPr>
+          <w:rFonts w:hint="default"/>
+          <w:highlight w:val="none"/>
+          <w:lang w:val="en-US" w:eastAsia="zh-CN"/>
+        </w:rPr>
+        <w:drawing>
+          <wp:inline distT="0" distB="0" distL="114300" distR="114300">
+            <wp:extent cx="1510665" cy="822960"/>
+            <wp:effectExtent l="0" t="0" r="13335" b="15240"/>
+            <wp:docPr id="29" name="图片 29" descr="企业微信截图_1630669435367"/>
+            <wp:cNvGraphicFramePr>
+              <a:graphicFrameLocks xmlns:a="http://schemas.openxmlformats.org/drawingml/2006/main" noChangeAspect="1"/>
+            </wp:cNvGraphicFramePr>
+            <a:graphic xmlns:a="http://schemas.openxmlformats.org/drawingml/2006/main">
+              <a:graphicData uri="http://schemas.openxmlformats.org/drawingml/2006/picture">
+                <pic:pic xmlns:pic="http://schemas.openxmlformats.org/drawingml/2006/picture">
+                  <pic:nvPicPr>
+                    <pic:cNvPr id="29" name="图片 29" descr="企业微信截图_1630669435367"/>
+                    <pic:cNvPicPr>
+                      <a:picLocks noChangeAspect="1"/>
+                    </pic:cNvPicPr>
+                  </pic:nvPicPr>
+                  <pic:blipFill>
+                    <a:blip r:embed="rId28"/>
+                    <a:stretch>
+                      <a:fillRect/>
+                    </a:stretch>
+                  </pic:blipFill>
+                  <pic:spPr>
+                    <a:xfrm>
+                      <a:off x="0" y="0"/>
+                      <a:ext cx="1510665" cy="822960"/>
+                    </a:xfrm>
+                    <a:prstGeom prst="rect">
+                      <a:avLst/>
+                    </a:prstGeom>
+                  </pic:spPr>
+                </pic:pic>
+              </a:graphicData>
+            </a:graphic>
+          </wp:inline>
+        </w:drawing>
+      </w:r>
+      <w:r>
+        <w:rPr>
+          <w:rFonts w:hint="default"/>
+          <w:highlight w:val="none"/>
+          <w:lang w:val="en-US" w:eastAsia="zh-CN"/>
+        </w:rPr>
+        <w:drawing>
+          <wp:inline distT="0" distB="0" distL="114300" distR="114300">
+            <wp:extent cx="1470660" cy="830580"/>
+            <wp:effectExtent l="0" t="0" r="15240" b="7620"/>
+            <wp:docPr id="30" name="图片 30" descr="企业微信截图_16306694504459"/>
+            <wp:cNvGraphicFramePr>
+              <a:graphicFrameLocks xmlns:a="http://schemas.openxmlformats.org/drawingml/2006/main" noChangeAspect="1"/>
+            </wp:cNvGraphicFramePr>
+            <a:graphic xmlns:a="http://schemas.openxmlformats.org/drawingml/2006/main">
+              <a:graphicData uri="http://schemas.openxmlformats.org/drawingml/2006/picture">
+                <pic:pic xmlns:pic="http://schemas.openxmlformats.org/drawingml/2006/picture">
+                  <pic:nvPicPr>
+                    <pic:cNvPr id="30" name="图片 30" descr="企业微信截图_16306694504459"/>
+                    <pic:cNvPicPr>
+                      <a:picLocks noChangeAspect="1"/>
+                    </pic:cNvPicPr>
+                  </pic:nvPicPr>
+                  <pic:blipFill>
+                    <a:blip r:embed="rId29"/>
+                    <a:stretch>
+                      <a:fillRect/>
+                    </a:stretch>
+                  </pic:blipFill>
+                  <pic:spPr>
+                    <a:xfrm>
+                      <a:off x="0" y="0"/>
+                      <a:ext cx="1470660" cy="830580"/>
+                    </a:xfrm>
+                    <a:prstGeom prst="rect">
+                      <a:avLst/>
+                    </a:prstGeom>
+                  </pic:spPr>
+                </pic:pic>
+              </a:graphicData>
+            </a:graphic>
+          </wp:inline>
+        </w:drawing>
+      </w:r>
+    </w:p>
+    <w:p>
+      <w:pPr>
+        <w:jc w:val="left"/>
+        <w:rPr>
+          <w:rFonts w:hint="default"/>
+          <w:highlight w:val="yellow"/>
+          <w:lang w:val="en-US" w:eastAsia="zh-CN"/>
+        </w:rPr>
+      </w:pPr>
+    </w:p>
+    <w:p>
+      <w:pPr>
+        <w:jc w:val="left"/>
+        <w:rPr>
+          <w:rFonts w:hint="default"/>
+          <w:highlight w:val="none"/>
+          <w:lang w:val="en-US" w:eastAsia="zh-CN"/>
+        </w:rPr>
+      </w:pPr>
+      <w:r>
+        <w:rPr>
+          <w:rFonts w:hint="default"/>
+          <w:highlight w:val="none"/>
+          <w:lang w:val="en-US" w:eastAsia="zh-CN"/>
+        </w:rPr>
+        <w:t>data: 6_8, diff l: 0.15551168520834047, diff a: 0.7497804644630435, diff b: 0.03650049493650309</w:t>
+      </w:r>
+    </w:p>
+    <w:p>
+      <w:pPr>
+        <w:jc w:val="left"/>
+        <w:rPr>
+          <w:rFonts w:hint="default"/>
+          <w:highlight w:val="yellow"/>
+          <w:lang w:val="en-US" w:eastAsia="zh-CN"/>
+        </w:rPr>
+      </w:pPr>
+      <w:r>
+        <w:rPr>
+          <w:rFonts w:hint="default"/>
+          <w:highlight w:val="none"/>
+          <w:lang w:val="en-US" w:eastAsia="zh-CN"/>
+        </w:rPr>
+        <w:t>data: 23_5, diff l: 0.0338879512097634, diff a: 0.5938901399174006, diff b: 0.06858605115302652</w:t>
+      </w:r>
+    </w:p>
+    <w:p>
+      <w:pPr>
+        <w:jc w:val="left"/>
+        <w:rPr>
+          <w:rFonts w:hint="default"/>
+          <w:highlight w:val="yellow"/>
+          <w:lang w:val="en-US" w:eastAsia="zh-CN"/>
+        </w:rPr>
+      </w:pPr>
+    </w:p>
+    <w:p>
+      <w:pPr>
+        <w:jc w:val="left"/>
+        <w:rPr>
+          <w:rFonts w:hint="default"/>
+          <w:highlight w:val="yellow"/>
+          <w:lang w:val="en-US" w:eastAsia="zh-CN"/>
+        </w:rPr>
+      </w:pPr>
+      <w:r>
+        <w:rPr>
+          <w:rFonts w:hint="eastAsia"/>
+          <w:highlight w:val="yellow"/>
+          <w:lang w:val="en-US" w:eastAsia="zh-CN"/>
+        </w:rPr>
+        <w:t xml:space="preserve">蓝绿膜数据均开启gamma矫正, 均rgb2xyz2lab </w:t>
+      </w:r>
+    </w:p>
+    <w:p>
+      <w:pPr>
+        <w:jc w:val="left"/>
+        <w:rPr>
+          <w:rFonts w:hint="default"/>
+          <w:highlight w:val="yellow"/>
+          <w:lang w:val="en-US" w:eastAsia="zh-CN"/>
+        </w:rPr>
+      </w:pPr>
+      <w:r>
+        <w:rPr>
+          <w:rFonts w:hint="eastAsia"/>
+          <w:highlight w:val="yellow"/>
+          <w:lang w:val="en-US" w:eastAsia="zh-CN"/>
+        </w:rPr>
+        <w:t xml:space="preserve">131/133   89/96 </w:t>
+      </w:r>
+    </w:p>
+    <w:p>
+      <w:pPr>
+        <w:jc w:val="left"/>
+        <w:rPr>
+          <w:rFonts w:hint="default"/>
+          <w:highlight w:val="yellow"/>
+          <w:lang w:val="en-US" w:eastAsia="zh-CN"/>
+        </w:rPr>
+      </w:pPr>
+    </w:p>
+    <w:p>
+      <w:pPr>
+        <w:jc w:val="left"/>
+        <w:rPr>
+          <w:rFonts w:hint="default"/>
+          <w:highlight w:val="yellow"/>
+          <w:lang w:val="en-US" w:eastAsia="zh-CN"/>
+        </w:rPr>
+      </w:pPr>
+    </w:p>
+    <w:p>
+      <w:pPr>
+        <w:jc w:val="left"/>
+        <w:rPr>
+          <w:rFonts w:hint="eastAsia"/>
+          <w:highlight w:val="yellow"/>
+          <w:lang w:val="en-US" w:eastAsia="zh-CN"/>
+        </w:rPr>
+      </w:pPr>
+      <w:r>
+        <w:rPr>
+          <w:rFonts w:hint="eastAsia"/>
+          <w:highlight w:val="yellow"/>
+          <w:lang w:val="en-US" w:eastAsia="zh-CN"/>
+        </w:rPr>
+        <w:t xml:space="preserve">蓝绿膜数据均开启gamma矫正, 均rgb2lab </w:t>
+      </w:r>
+      <w:r>
+        <w:rPr>
+          <w:rFonts w:hint="eastAsia"/>
+          <w:b/>
+          <w:bCs/>
+          <w:highlight w:val="yellow"/>
+          <w:lang w:val="en-US" w:eastAsia="zh-CN"/>
+        </w:rPr>
+        <w:t>有点容易过拟合</w:t>
+      </w:r>
+      <w:r>
+        <w:rPr>
+          <w:rFonts w:hint="eastAsia"/>
+          <w:highlight w:val="yellow"/>
+          <w:lang w:val="en-US" w:eastAsia="zh-CN"/>
+        </w:rPr>
+        <w:t>..</w:t>
+      </w:r>
+    </w:p>
+    <w:p>
+      <w:pPr>
+        <w:jc w:val="left"/>
+        <w:rPr>
+          <w:rFonts w:hint="eastAsia"/>
+          <w:highlight w:val="yellow"/>
+          <w:lang w:val="en-US" w:eastAsia="zh-CN"/>
+        </w:rPr>
+      </w:pPr>
       <w:bookmarkStart w:id="0" w:name="_GoBack"/>
       <w:bookmarkEnd w:id="0"/>
-    </w:p>
-    <w:p>
-      <w:pPr>
-        <w:jc w:val="left"/>
-        <w:rPr>
-          <w:rFonts w:hint="default"/>
-          <w:highlight w:val="yellow"/>
-          <w:lang w:val="en-US" w:eastAsia="zh-CN"/>
-        </w:rPr>
-      </w:pPr>
     </w:p>
     <w:sectPr>
       <w:pgSz w:w="11906" w:h="16838"/>

</xml_diff>